<commit_message>
agrege porcentaje de avance en el documento
</commit_message>
<xml_diff>
--- a/Planeación del proyecto final.docx
+++ b/Planeación del proyecto final.docx
@@ -11,6 +11,7 @@
           <w:color w:val="000000"/>
           <w:sz w:val="27"/>
           <w:szCs w:val="27"/>
+          <w:lang w:val="es-MX"/>
         </w:rPr>
       </w:pPr>
       <w:r>
@@ -19,6 +20,7 @@
           <w:color w:val="000000"/>
           <w:sz w:val="23"/>
           <w:szCs w:val="23"/>
+          <w:lang w:val="es-MX"/>
         </w:rPr>
         <w:t>Alicia González 1088149</w:t>
       </w:r>
@@ -32,27 +34,18 @@
           <w:color w:val="000000"/>
           <w:sz w:val="27"/>
           <w:szCs w:val="27"/>
+          <w:lang w:val="es-MX"/>
         </w:rPr>
       </w:pPr>
-      <w:proofErr w:type="spellStart"/>
       <w:r>
         <w:rPr>
           <w:rFonts w:ascii="Arial" w:hAnsi="Arial" w:cs="Arial"/>
           <w:color w:val="000000"/>
           <w:sz w:val="23"/>
           <w:szCs w:val="23"/>
+          <w:lang w:val="es-MX"/>
         </w:rPr>
-        <w:t>Shuyi</w:t>
-      </w:r>
-      <w:proofErr w:type="spellEnd"/>
-      <w:r>
-        <w:rPr>
-          <w:rFonts w:ascii="Arial" w:hAnsi="Arial" w:cs="Arial"/>
-          <w:color w:val="000000"/>
-          <w:sz w:val="23"/>
-          <w:szCs w:val="23"/>
-        </w:rPr>
-        <w:t xml:space="preserve"> Li 808958</w:t>
+        <w:t>Shuyi Li 808958</w:t>
       </w:r>
     </w:p>
     <w:p>
@@ -123,43 +116,20 @@
     </w:p>
     <w:tbl>
       <w:tblPr>
-        <w:tblStyle w:val="MediumList1-Accent1"/>
-        <w:tblW w:w="9811" w:type="dxa"/>
+        <w:tblStyle w:val="TableGrid"/>
+        <w:tblW w:w="10814" w:type="dxa"/>
+        <w:tblInd w:w="-712" w:type="dxa"/>
         <w:tblLook w:val="04A0" w:firstRow="1" w:lastRow="0" w:firstColumn="1" w:lastColumn="0" w:noHBand="0" w:noVBand="1"/>
       </w:tblPr>
       <w:tblGrid>
         <w:gridCol w:w="4905"/>
         <w:gridCol w:w="4906"/>
+        <w:gridCol w:w="1003"/>
       </w:tblGrid>
       <w:tr>
         <w:trPr>
-          <w:cnfStyle w:val="100000000000" w:firstRow="1" w:lastRow="0" w:firstColumn="0" w:lastColumn="0" w:oddVBand="0" w:evenVBand="0" w:oddHBand="0" w:evenHBand="0" w:firstRowFirstColumn="0" w:firstRowLastColumn="0" w:lastRowFirstColumn="0" w:lastRowLastColumn="0"/>
           <w:trHeight w:val="425"/>
         </w:trPr>
-        <w:tc>
-          <w:tcPr>
-            <w:cnfStyle w:val="001000000000" w:firstRow="0" w:lastRow="0" w:firstColumn="1" w:lastColumn="0" w:oddVBand="0" w:evenVBand="0" w:oddHBand="0" w:evenHBand="0" w:firstRowFirstColumn="0" w:firstRowLastColumn="0" w:lastRowFirstColumn="0" w:lastRowLastColumn="0"/>
-            <w:tcW w:w="4905" w:type="dxa"/>
-          </w:tcPr>
-          <w:p>
-            <w:pPr>
-              <w:jc w:val="center"/>
-              <w:rPr>
-                <w:rFonts w:ascii="Arial" w:hAnsi="Arial" w:cs="Arial"/>
-                <w:sz w:val="24"/>
-                <w:lang w:val="es-MX"/>
-              </w:rPr>
-            </w:pPr>
-            <w:r>
-              <w:rPr>
-                <w:rFonts w:ascii="Arial" w:hAnsi="Arial" w:cs="Arial"/>
-                <w:sz w:val="24"/>
-                <w:lang w:val="es-MX"/>
-              </w:rPr>
-              <w:t>Primer avance</w:t>
-            </w:r>
-          </w:p>
-        </w:tc>
         <w:tc>
           <w:tcPr>
             <w:tcW w:w="4905" w:type="dxa"/>
@@ -167,10 +137,8 @@
           <w:p>
             <w:pPr>
               <w:jc w:val="center"/>
-              <w:cnfStyle w:val="100000000000" w:firstRow="1" w:lastRow="0" w:firstColumn="0" w:lastColumn="0" w:oddVBand="0" w:evenVBand="0" w:oddHBand="0" w:evenHBand="0" w:firstRowFirstColumn="0" w:firstRowLastColumn="0" w:lastRowFirstColumn="0" w:lastRowLastColumn="0"/>
-              <w:rPr>
-                <w:rFonts w:ascii="Arial" w:hAnsi="Arial" w:cs="Arial"/>
-                <w:b/>
+              <w:rPr>
+                <w:rFonts w:ascii="Arial" w:hAnsi="Arial" w:cs="Arial"/>
                 <w:sz w:val="24"/>
                 <w:lang w:val="es-MX"/>
               </w:rPr>
@@ -178,23 +146,61 @@
             <w:r>
               <w:rPr>
                 <w:rFonts w:ascii="Arial" w:hAnsi="Arial" w:cs="Arial"/>
+                <w:sz w:val="24"/>
+                <w:lang w:val="es-MX"/>
+              </w:rPr>
+              <w:t>Primer avance</w:t>
+            </w:r>
+          </w:p>
+        </w:tc>
+        <w:tc>
+          <w:tcPr>
+            <w:tcW w:w="4906" w:type="dxa"/>
+          </w:tcPr>
+          <w:p>
+            <w:pPr>
+              <w:jc w:val="center"/>
+              <w:rPr>
+                <w:rFonts w:ascii="Arial" w:hAnsi="Arial" w:cs="Arial"/>
+                <w:b/>
+                <w:sz w:val="24"/>
+                <w:lang w:val="es-MX"/>
+              </w:rPr>
+            </w:pPr>
+            <w:r>
+              <w:rPr>
+                <w:rFonts w:ascii="Arial" w:hAnsi="Arial" w:cs="Arial"/>
                 <w:b/>
                 <w:sz w:val="24"/>
                 <w:lang w:val="es-MX"/>
               </w:rPr>
               <w:t>2 de Abril de 2013</w:t>
             </w:r>
+          </w:p>
+        </w:tc>
+        <w:tc>
+          <w:tcPr>
+            <w:tcW w:w="1003" w:type="dxa"/>
+          </w:tcPr>
+          <w:p>
+            <w:pPr>
+              <w:jc w:val="center"/>
+              <w:rPr>
+                <w:rFonts w:ascii="Arial" w:hAnsi="Arial" w:cs="Arial"/>
+                <w:b/>
+                <w:sz w:val="24"/>
+                <w:lang w:val="es-MX"/>
+              </w:rPr>
+            </w:pPr>
           </w:p>
         </w:tc>
       </w:tr>
       <w:tr>
         <w:trPr>
-          <w:cnfStyle w:val="000000100000" w:firstRow="0" w:lastRow="0" w:firstColumn="0" w:lastColumn="0" w:oddVBand="0" w:evenVBand="0" w:oddHBand="1" w:evenHBand="0" w:firstRowFirstColumn="0" w:firstRowLastColumn="0" w:lastRowFirstColumn="0" w:lastRowLastColumn="0"/>
           <w:trHeight w:val="425"/>
         </w:trPr>
         <w:tc>
           <w:tcPr>
-            <w:cnfStyle w:val="001000000000" w:firstRow="0" w:lastRow="0" w:firstColumn="1" w:lastColumn="0" w:oddVBand="0" w:evenVBand="0" w:oddHBand="0" w:evenHBand="0" w:firstRowFirstColumn="0" w:firstRowLastColumn="0" w:lastRowFirstColumn="0" w:lastRowLastColumn="0"/>
             <w:tcW w:w="9811" w:type="dxa"/>
             <w:gridSpan w:val="2"/>
           </w:tcPr>
@@ -220,54 +226,7 @@
                 <w:sz w:val="24"/>
                 <w:lang w:val="es-MX"/>
               </w:rPr>
-              <w:t>Implementación de</w:t>
-            </w:r>
-            <w:r>
-              <w:rPr>
-                <w:rFonts w:ascii="Arial" w:hAnsi="Arial" w:cs="Arial"/>
-                <w:color w:val="365F91" w:themeColor="accent1" w:themeShade="BF"/>
-                <w:sz w:val="24"/>
-                <w:lang w:val="es-MX"/>
-              </w:rPr>
-              <w:t>l</w:t>
-            </w:r>
-            <w:r>
-              <w:rPr>
-                <w:rFonts w:ascii="Arial" w:hAnsi="Arial" w:cs="Arial"/>
-                <w:color w:val="365F91" w:themeColor="accent1" w:themeShade="BF"/>
-                <w:sz w:val="24"/>
-                <w:lang w:val="es-MX"/>
-              </w:rPr>
-              <w:t xml:space="preserve"> </w:t>
-            </w:r>
-            <w:proofErr w:type="spellStart"/>
-            <w:r>
-              <w:rPr>
-                <w:rFonts w:ascii="Arial" w:hAnsi="Arial" w:cs="Arial"/>
-                <w:color w:val="365F91" w:themeColor="accent1" w:themeShade="BF"/>
-                <w:sz w:val="24"/>
-                <w:lang w:val="es-MX"/>
-              </w:rPr>
-              <w:t>background</w:t>
-            </w:r>
-            <w:proofErr w:type="spellEnd"/>
-            <w:r>
-              <w:rPr>
-                <w:rFonts w:ascii="Arial" w:hAnsi="Arial" w:cs="Arial"/>
-                <w:color w:val="365F91" w:themeColor="accent1" w:themeShade="BF"/>
-                <w:sz w:val="24"/>
-                <w:lang w:val="es-MX"/>
-              </w:rPr>
-              <w:t xml:space="preserve"> </w:t>
-            </w:r>
-            <w:r>
-              <w:rPr>
-                <w:rFonts w:ascii="Arial" w:hAnsi="Arial" w:cs="Arial"/>
-                <w:color w:val="365F91" w:themeColor="accent1" w:themeShade="BF"/>
-                <w:sz w:val="24"/>
-                <w:lang w:val="es-MX"/>
-              </w:rPr>
-              <w:t>del juego, se crea una animación de  movimiento de las estrellas en el espacio.</w:t>
+              <w:t>Implementación del background del juego, se crea una animación de  movimiento de las estrellas en el espacio.</w:t>
             </w:r>
           </w:p>
           <w:p>
@@ -292,8 +251,24 @@
                 <w:sz w:val="24"/>
                 <w:lang w:val="es-MX"/>
               </w:rPr>
-              <w:t>Dibujar</w:t>
+              <w:t>Dibujar el escenario, la pista superior y la pista inferior del juego.</w:t>
             </w:r>
+          </w:p>
+        </w:tc>
+        <w:tc>
+          <w:tcPr>
+            <w:tcW w:w="1003" w:type="dxa"/>
+          </w:tcPr>
+          <w:p>
+            <w:pPr>
+              <w:jc w:val="both"/>
+              <w:rPr>
+                <w:rFonts w:ascii="Arial" w:hAnsi="Arial" w:cs="Arial"/>
+                <w:color w:val="365F91" w:themeColor="accent1" w:themeShade="BF"/>
+                <w:sz w:val="24"/>
+                <w:lang w:val="es-MX"/>
+              </w:rPr>
+            </w:pPr>
             <w:r>
               <w:rPr>
                 <w:rFonts w:ascii="Arial" w:hAnsi="Arial" w:cs="Arial"/>
@@ -301,25 +276,7 @@
                 <w:sz w:val="24"/>
                 <w:lang w:val="es-MX"/>
               </w:rPr>
-              <w:t xml:space="preserve"> el escenario,</w:t>
-            </w:r>
-            <w:r>
-              <w:rPr>
-                <w:rFonts w:ascii="Arial" w:hAnsi="Arial" w:cs="Arial"/>
-                <w:color w:val="365F91" w:themeColor="accent1" w:themeShade="BF"/>
-                <w:sz w:val="24"/>
-                <w:lang w:val="es-MX"/>
-              </w:rPr>
-              <w:t xml:space="preserve"> la pista superior y la pista inferior del juego</w:t>
-            </w:r>
-            <w:r>
-              <w:rPr>
-                <w:rFonts w:ascii="Arial" w:hAnsi="Arial" w:cs="Arial"/>
-                <w:color w:val="365F91" w:themeColor="accent1" w:themeShade="BF"/>
-                <w:sz w:val="24"/>
-                <w:lang w:val="es-MX"/>
-              </w:rPr>
-              <w:t>.</w:t>
+              <w:t>100%</w:t>
             </w:r>
           </w:p>
         </w:tc>
@@ -330,7 +287,6 @@
         </w:trPr>
         <w:tc>
           <w:tcPr>
-            <w:cnfStyle w:val="001000000000" w:firstRow="0" w:lastRow="0" w:firstColumn="1" w:lastColumn="0" w:oddVBand="0" w:evenVBand="0" w:oddHBand="0" w:evenHBand="0" w:firstRowFirstColumn="0" w:firstRowLastColumn="0" w:lastRowFirstColumn="0" w:lastRowLastColumn="0"/>
             <w:tcW w:w="4905" w:type="dxa"/>
           </w:tcPr>
           <w:p>
@@ -354,12 +310,11 @@
         </w:tc>
         <w:tc>
           <w:tcPr>
-            <w:tcW w:w="4905" w:type="dxa"/>
+            <w:tcW w:w="4906" w:type="dxa"/>
           </w:tcPr>
           <w:p>
             <w:pPr>
               <w:jc w:val="center"/>
-              <w:cnfStyle w:val="000000000000" w:firstRow="0" w:lastRow="0" w:firstColumn="0" w:lastColumn="0" w:oddVBand="0" w:evenVBand="0" w:oddHBand="0" w:evenHBand="0" w:firstRowFirstColumn="0" w:firstRowLastColumn="0" w:lastRowFirstColumn="0" w:lastRowLastColumn="0"/>
               <w:rPr>
                 <w:rFonts w:ascii="Arial" w:hAnsi="Arial" w:cs="Arial"/>
                 <w:b/>
@@ -376,17 +331,31 @@
               </w:rPr>
               <w:t>9 de Abril de 2013</w:t>
             </w:r>
+          </w:p>
+        </w:tc>
+        <w:tc>
+          <w:tcPr>
+            <w:tcW w:w="1003" w:type="dxa"/>
+          </w:tcPr>
+          <w:p>
+            <w:pPr>
+              <w:jc w:val="center"/>
+              <w:rPr>
+                <w:rFonts w:ascii="Arial" w:hAnsi="Arial" w:cs="Arial"/>
+                <w:b/>
+                <w:sz w:val="24"/>
+                <w:lang w:val="es-MX"/>
+              </w:rPr>
+            </w:pPr>
           </w:p>
         </w:tc>
       </w:tr>
       <w:tr>
         <w:trPr>
-          <w:cnfStyle w:val="000000100000" w:firstRow="0" w:lastRow="0" w:firstColumn="0" w:lastColumn="0" w:oddVBand="0" w:evenVBand="0" w:oddHBand="1" w:evenHBand="0" w:firstRowFirstColumn="0" w:firstRowLastColumn="0" w:lastRowFirstColumn="0" w:lastRowLastColumn="0"/>
           <w:trHeight w:val="425"/>
         </w:trPr>
         <w:tc>
           <w:tcPr>
-            <w:cnfStyle w:val="001000000000" w:firstRow="0" w:lastRow="0" w:firstColumn="1" w:lastColumn="0" w:oddVBand="0" w:evenVBand="0" w:oddHBand="0" w:evenHBand="0" w:firstRowFirstColumn="0" w:firstRowLastColumn="0" w:lastRowFirstColumn="0" w:lastRowLastColumn="0"/>
             <w:tcW w:w="9811" w:type="dxa"/>
             <w:gridSpan w:val="2"/>
           </w:tcPr>
@@ -414,8 +383,6 @@
               </w:rPr>
               <w:t>Dibujar mosaicos negros, azules y rosas en las pistas superior y la pista inferior.</w:t>
             </w:r>
-            <w:bookmarkStart w:id="0" w:name="_GoBack"/>
-            <w:bookmarkEnd w:id="0"/>
           </w:p>
           <w:p>
             <w:pPr>
@@ -493,6 +460,31 @@
             </w:r>
           </w:p>
         </w:tc>
+        <w:tc>
+          <w:tcPr>
+            <w:tcW w:w="1003" w:type="dxa"/>
+          </w:tcPr>
+          <w:p>
+            <w:pPr>
+              <w:jc w:val="both"/>
+              <w:rPr>
+                <w:rFonts w:ascii="Arial" w:hAnsi="Arial" w:cs="Arial"/>
+                <w:color w:val="365F91" w:themeColor="accent1" w:themeShade="BF"/>
+                <w:sz w:val="24"/>
+                <w:lang w:val="es-MX"/>
+              </w:rPr>
+            </w:pPr>
+            <w:r>
+              <w:rPr>
+                <w:rFonts w:ascii="Arial" w:hAnsi="Arial" w:cs="Arial"/>
+                <w:color w:val="365F91" w:themeColor="accent1" w:themeShade="BF"/>
+                <w:sz w:val="24"/>
+                <w:lang w:val="es-MX"/>
+              </w:rPr>
+              <w:t>75%</w:t>
+            </w:r>
+          </w:p>
+        </w:tc>
       </w:tr>
       <w:tr>
         <w:trPr>
@@ -500,7 +492,6 @@
         </w:trPr>
         <w:tc>
           <w:tcPr>
-            <w:cnfStyle w:val="001000000000" w:firstRow="0" w:lastRow="0" w:firstColumn="1" w:lastColumn="0" w:oddVBand="0" w:evenVBand="0" w:oddHBand="0" w:evenHBand="0" w:firstRowFirstColumn="0" w:firstRowLastColumn="0" w:lastRowFirstColumn="0" w:lastRowLastColumn="0"/>
             <w:tcW w:w="4905" w:type="dxa"/>
           </w:tcPr>
           <w:p>
@@ -524,12 +515,11 @@
         </w:tc>
         <w:tc>
           <w:tcPr>
-            <w:tcW w:w="4905" w:type="dxa"/>
+            <w:tcW w:w="4906" w:type="dxa"/>
           </w:tcPr>
           <w:p>
             <w:pPr>
               <w:jc w:val="center"/>
-              <w:cnfStyle w:val="000000000000" w:firstRow="0" w:lastRow="0" w:firstColumn="0" w:lastColumn="0" w:oddVBand="0" w:evenVBand="0" w:oddHBand="0" w:evenHBand="0" w:firstRowFirstColumn="0" w:firstRowLastColumn="0" w:lastRowFirstColumn="0" w:lastRowLastColumn="0"/>
               <w:rPr>
                 <w:rFonts w:ascii="Arial" w:hAnsi="Arial" w:cs="Arial"/>
                 <w:b/>
@@ -546,17 +536,31 @@
               </w:rPr>
               <w:t>16 de Abril de 2013</w:t>
             </w:r>
+          </w:p>
+        </w:tc>
+        <w:tc>
+          <w:tcPr>
+            <w:tcW w:w="1003" w:type="dxa"/>
+          </w:tcPr>
+          <w:p>
+            <w:pPr>
+              <w:jc w:val="center"/>
+              <w:rPr>
+                <w:rFonts w:ascii="Arial" w:hAnsi="Arial" w:cs="Arial"/>
+                <w:b/>
+                <w:sz w:val="24"/>
+                <w:lang w:val="es-MX"/>
+              </w:rPr>
+            </w:pPr>
           </w:p>
         </w:tc>
       </w:tr>
       <w:tr>
         <w:trPr>
-          <w:cnfStyle w:val="000000100000" w:firstRow="0" w:lastRow="0" w:firstColumn="0" w:lastColumn="0" w:oddVBand="0" w:evenVBand="0" w:oddHBand="1" w:evenHBand="0" w:firstRowFirstColumn="0" w:firstRowLastColumn="0" w:lastRowFirstColumn="0" w:lastRowLastColumn="0"/>
           <w:trHeight w:val="425"/>
         </w:trPr>
         <w:tc>
           <w:tcPr>
-            <w:cnfStyle w:val="001000000000" w:firstRow="0" w:lastRow="0" w:firstColumn="1" w:lastColumn="0" w:oddVBand="0" w:evenVBand="0" w:oddHBand="0" w:evenHBand="0" w:firstRowFirstColumn="0" w:firstRowLastColumn="0" w:lastRowFirstColumn="0" w:lastRowLastColumn="0"/>
             <w:tcW w:w="9811" w:type="dxa"/>
             <w:gridSpan w:val="2"/>
           </w:tcPr>
@@ -607,151 +611,7 @@
                 <w:sz w:val="24"/>
                 <w:lang w:val="es-MX"/>
               </w:rPr>
-              <w:t xml:space="preserve">Validación de las colisiones, si el </w:t>
-            </w:r>
-            <w:r>
-              <w:rPr>
-                <w:rFonts w:ascii="Arial" w:hAnsi="Arial" w:cs="Arial"/>
-                <w:color w:val="365F91" w:themeColor="accent1" w:themeShade="BF"/>
-                <w:sz w:val="24"/>
-                <w:lang w:val="es-MX"/>
-              </w:rPr>
-              <w:t>jugador</w:t>
-            </w:r>
-            <w:r>
-              <w:rPr>
-                <w:rFonts w:ascii="Arial" w:hAnsi="Arial" w:cs="Arial"/>
-                <w:color w:val="365F91" w:themeColor="accent1" w:themeShade="BF"/>
-                <w:sz w:val="24"/>
-                <w:lang w:val="es-MX"/>
-              </w:rPr>
-              <w:t xml:space="preserve"> toque los </w:t>
-            </w:r>
-            <w:r>
-              <w:rPr>
-                <w:rFonts w:ascii="Arial" w:hAnsi="Arial" w:cs="Arial"/>
-                <w:color w:val="365F91" w:themeColor="accent1" w:themeShade="BF"/>
-                <w:sz w:val="24"/>
-                <w:lang w:val="es-MX"/>
-              </w:rPr>
-              <w:t>mosaicos</w:t>
-            </w:r>
-            <w:r>
-              <w:rPr>
-                <w:rFonts w:ascii="Arial" w:hAnsi="Arial" w:cs="Arial"/>
-                <w:color w:val="365F91" w:themeColor="accent1" w:themeShade="BF"/>
-                <w:sz w:val="24"/>
-                <w:lang w:val="es-MX"/>
-              </w:rPr>
-              <w:t xml:space="preserve"> negros, se termina</w:t>
-            </w:r>
-            <w:r>
-              <w:rPr>
-                <w:rFonts w:ascii="Arial" w:hAnsi="Arial" w:cs="Arial"/>
-                <w:color w:val="365F91" w:themeColor="accent1" w:themeShade="BF"/>
-                <w:sz w:val="24"/>
-                <w:lang w:val="es-MX"/>
-              </w:rPr>
-              <w:t>rá</w:t>
-            </w:r>
-            <w:r>
-              <w:rPr>
-                <w:rFonts w:ascii="Arial" w:hAnsi="Arial" w:cs="Arial"/>
-                <w:color w:val="365F91" w:themeColor="accent1" w:themeShade="BF"/>
-                <w:sz w:val="24"/>
-                <w:lang w:val="es-MX"/>
-              </w:rPr>
-              <w:t xml:space="preserve"> el</w:t>
-            </w:r>
-            <w:r>
-              <w:rPr>
-                <w:rFonts w:ascii="Arial" w:hAnsi="Arial" w:cs="Arial"/>
-                <w:color w:val="365F91" w:themeColor="accent1" w:themeShade="BF"/>
-                <w:sz w:val="24"/>
-                <w:lang w:val="es-MX"/>
-              </w:rPr>
-              <w:t xml:space="preserve"> juego. En cambio, si el jugador</w:t>
-            </w:r>
-            <w:r>
-              <w:rPr>
-                <w:rFonts w:ascii="Arial" w:hAnsi="Arial" w:cs="Arial"/>
-                <w:color w:val="365F91" w:themeColor="accent1" w:themeShade="BF"/>
-                <w:sz w:val="24"/>
-                <w:lang w:val="es-MX"/>
-              </w:rPr>
-              <w:t xml:space="preserve"> toque los </w:t>
-            </w:r>
-            <w:r>
-              <w:rPr>
-                <w:rFonts w:ascii="Arial" w:hAnsi="Arial" w:cs="Arial"/>
-                <w:color w:val="365F91" w:themeColor="accent1" w:themeShade="BF"/>
-                <w:sz w:val="24"/>
-                <w:lang w:val="es-MX"/>
-              </w:rPr>
-              <w:t>mosaicos</w:t>
-            </w:r>
-            <w:r>
-              <w:rPr>
-                <w:rFonts w:ascii="Arial" w:hAnsi="Arial" w:cs="Arial"/>
-                <w:color w:val="365F91" w:themeColor="accent1" w:themeShade="BF"/>
-                <w:sz w:val="24"/>
-                <w:lang w:val="es-MX"/>
-              </w:rPr>
-              <w:t xml:space="preserve"> azul</w:t>
-            </w:r>
-            <w:r>
-              <w:rPr>
-                <w:rFonts w:ascii="Arial" w:hAnsi="Arial" w:cs="Arial"/>
-                <w:color w:val="365F91" w:themeColor="accent1" w:themeShade="BF"/>
-                <w:sz w:val="24"/>
-                <w:lang w:val="es-MX"/>
-              </w:rPr>
-              <w:t>es</w:t>
-            </w:r>
-            <w:r>
-              <w:rPr>
-                <w:rFonts w:ascii="Arial" w:hAnsi="Arial" w:cs="Arial"/>
-                <w:color w:val="365F91" w:themeColor="accent1" w:themeShade="BF"/>
-                <w:sz w:val="24"/>
-                <w:lang w:val="es-MX"/>
-              </w:rPr>
-              <w:t xml:space="preserve"> o rosa</w:t>
-            </w:r>
-            <w:r>
-              <w:rPr>
-                <w:rFonts w:ascii="Arial" w:hAnsi="Arial" w:cs="Arial"/>
-                <w:color w:val="365F91" w:themeColor="accent1" w:themeShade="BF"/>
-                <w:sz w:val="24"/>
-                <w:lang w:val="es-MX"/>
-              </w:rPr>
-              <w:t>s se cambiará</w:t>
-            </w:r>
-            <w:r>
-              <w:rPr>
-                <w:rFonts w:ascii="Arial" w:hAnsi="Arial" w:cs="Arial"/>
-                <w:color w:val="365F91" w:themeColor="accent1" w:themeShade="BF"/>
-                <w:sz w:val="24"/>
-                <w:lang w:val="es-MX"/>
-              </w:rPr>
-              <w:t xml:space="preserve"> al pista</w:t>
-            </w:r>
-            <w:r>
-              <w:rPr>
-                <w:rFonts w:ascii="Arial" w:hAnsi="Arial" w:cs="Arial"/>
-                <w:color w:val="365F91" w:themeColor="accent1" w:themeShade="BF"/>
-                <w:sz w:val="24"/>
-                <w:lang w:val="es-MX"/>
-              </w:rPr>
-              <w:t xml:space="preserve"> (superior o inferior)</w:t>
-            </w:r>
-            <w:r>
-              <w:rPr>
-                <w:rFonts w:ascii="Arial" w:hAnsi="Arial" w:cs="Arial"/>
-                <w:color w:val="365F91" w:themeColor="accent1" w:themeShade="BF"/>
-                <w:sz w:val="24"/>
-                <w:lang w:val="es-MX"/>
-              </w:rPr>
-              <w:t xml:space="preserve"> del color correspondiente.</w:t>
+              <w:t>Validación de las colisiones, si el jugador toque los mosaicos negros, se terminará el juego. En cambio, si el jugador toque los mosaicos azules o rosas se cambiará al pista (superior o inferior) del color correspondiente.</w:t>
             </w:r>
           </w:p>
           <w:p>
@@ -763,6 +623,31 @@
                 <w:lang w:val="es-MX"/>
               </w:rPr>
             </w:pPr>
+          </w:p>
+        </w:tc>
+        <w:tc>
+          <w:tcPr>
+            <w:tcW w:w="1003" w:type="dxa"/>
+          </w:tcPr>
+          <w:p>
+            <w:pPr>
+              <w:jc w:val="both"/>
+              <w:rPr>
+                <w:rFonts w:ascii="Arial" w:hAnsi="Arial" w:cs="Arial"/>
+                <w:color w:val="365F91" w:themeColor="accent1" w:themeShade="BF"/>
+                <w:sz w:val="24"/>
+                <w:lang w:val="es-MX"/>
+              </w:rPr>
+            </w:pPr>
+            <w:r>
+              <w:rPr>
+                <w:rFonts w:ascii="Arial" w:hAnsi="Arial" w:cs="Arial"/>
+                <w:color w:val="365F91" w:themeColor="accent1" w:themeShade="BF"/>
+                <w:sz w:val="24"/>
+                <w:lang w:val="es-MX"/>
+              </w:rPr>
+              <w:t>0%</w:t>
+            </w:r>
           </w:p>
         </w:tc>
       </w:tr>
@@ -772,7 +657,6 @@
         </w:trPr>
         <w:tc>
           <w:tcPr>
-            <w:cnfStyle w:val="001000000000" w:firstRow="0" w:lastRow="0" w:firstColumn="1" w:lastColumn="0" w:oddVBand="0" w:evenVBand="0" w:oddHBand="0" w:evenHBand="0" w:firstRowFirstColumn="0" w:firstRowLastColumn="0" w:lastRowFirstColumn="0" w:lastRowLastColumn="0"/>
             <w:tcW w:w="4905" w:type="dxa"/>
           </w:tcPr>
           <w:p>
@@ -796,12 +680,11 @@
         </w:tc>
         <w:tc>
           <w:tcPr>
-            <w:tcW w:w="4905" w:type="dxa"/>
+            <w:tcW w:w="4906" w:type="dxa"/>
           </w:tcPr>
           <w:p>
             <w:pPr>
               <w:jc w:val="center"/>
-              <w:cnfStyle w:val="000000000000" w:firstRow="0" w:lastRow="0" w:firstColumn="0" w:lastColumn="0" w:oddVBand="0" w:evenVBand="0" w:oddHBand="0" w:evenHBand="0" w:firstRowFirstColumn="0" w:firstRowLastColumn="0" w:lastRowFirstColumn="0" w:lastRowLastColumn="0"/>
               <w:rPr>
                 <w:rFonts w:ascii="Arial" w:hAnsi="Arial" w:cs="Arial"/>
                 <w:b/>
@@ -818,17 +701,31 @@
               </w:rPr>
               <w:t>23 de Abril de 2013</w:t>
             </w:r>
+          </w:p>
+        </w:tc>
+        <w:tc>
+          <w:tcPr>
+            <w:tcW w:w="1003" w:type="dxa"/>
+          </w:tcPr>
+          <w:p>
+            <w:pPr>
+              <w:jc w:val="center"/>
+              <w:rPr>
+                <w:rFonts w:ascii="Arial" w:hAnsi="Arial" w:cs="Arial"/>
+                <w:b/>
+                <w:sz w:val="24"/>
+                <w:lang w:val="es-MX"/>
+              </w:rPr>
+            </w:pPr>
           </w:p>
         </w:tc>
       </w:tr>
       <w:tr>
         <w:trPr>
-          <w:cnfStyle w:val="000000100000" w:firstRow="0" w:lastRow="0" w:firstColumn="0" w:lastColumn="0" w:oddVBand="0" w:evenVBand="0" w:oddHBand="1" w:evenHBand="0" w:firstRowFirstColumn="0" w:firstRowLastColumn="0" w:lastRowFirstColumn="0" w:lastRowLastColumn="0"/>
           <w:trHeight w:val="452"/>
         </w:trPr>
         <w:tc>
           <w:tcPr>
-            <w:cnfStyle w:val="001000000000" w:firstRow="0" w:lastRow="0" w:firstColumn="1" w:lastColumn="0" w:oddVBand="0" w:evenVBand="0" w:oddHBand="0" w:evenHBand="0" w:firstRowFirstColumn="0" w:firstRowLastColumn="0" w:lastRowFirstColumn="0" w:lastRowLastColumn="0"/>
             <w:tcW w:w="9811" w:type="dxa"/>
             <w:gridSpan w:val="2"/>
           </w:tcPr>
@@ -854,61 +751,7 @@
                 <w:sz w:val="24"/>
                 <w:lang w:val="es-MX"/>
               </w:rPr>
-              <w:t xml:space="preserve">Implementación de la  función </w:t>
-            </w:r>
-            <w:r>
-              <w:rPr>
-                <w:rFonts w:ascii="Arial" w:hAnsi="Arial" w:cs="Arial"/>
-                <w:color w:val="365F91" w:themeColor="accent1" w:themeShade="BF"/>
-                <w:sz w:val="24"/>
-                <w:lang w:val="es-MX"/>
-              </w:rPr>
-              <w:t xml:space="preserve"> score</w:t>
-            </w:r>
-            <w:r>
-              <w:rPr>
-                <w:rFonts w:ascii="Arial" w:hAnsi="Arial" w:cs="Arial"/>
-                <w:color w:val="365F91" w:themeColor="accent1" w:themeShade="BF"/>
-                <w:sz w:val="24"/>
-                <w:lang w:val="es-MX"/>
-              </w:rPr>
-              <w:t xml:space="preserve">. </w:t>
-            </w:r>
-            <w:r>
-              <w:rPr>
-                <w:rFonts w:ascii="Arial" w:hAnsi="Arial" w:cs="Arial"/>
-                <w:color w:val="365F91" w:themeColor="accent1" w:themeShade="BF"/>
-                <w:sz w:val="24"/>
-                <w:lang w:val="es-MX"/>
-              </w:rPr>
-              <w:t xml:space="preserve">conforme el </w:t>
-            </w:r>
-            <w:r>
-              <w:rPr>
-                <w:rFonts w:ascii="Arial" w:hAnsi="Arial" w:cs="Arial"/>
-                <w:color w:val="365F91" w:themeColor="accent1" w:themeShade="BF"/>
-                <w:sz w:val="24"/>
-                <w:lang w:val="es-MX"/>
-              </w:rPr>
-              <w:t>jugador</w:t>
-            </w:r>
-            <w:r>
-              <w:rPr>
-                <w:rFonts w:ascii="Arial" w:hAnsi="Arial" w:cs="Arial"/>
-                <w:color w:val="365F91" w:themeColor="accent1" w:themeShade="BF"/>
-                <w:sz w:val="24"/>
-                <w:lang w:val="es-MX"/>
-              </w:rPr>
-              <w:t xml:space="preserve"> va ganando puntos</w:t>
-            </w:r>
-            <w:r>
-              <w:rPr>
-                <w:rFonts w:ascii="Arial" w:hAnsi="Arial" w:cs="Arial"/>
-                <w:color w:val="365F91" w:themeColor="accent1" w:themeShade="BF"/>
-                <w:sz w:val="24"/>
-                <w:lang w:val="es-MX"/>
-              </w:rPr>
-              <w:t xml:space="preserve"> en el juego se va acumulando el puntaje.</w:t>
+              <w:t>Implementación de la  función  score. conforme el jugador va ganando puntos en el juego se va acumulando el puntaje.</w:t>
             </w:r>
           </w:p>
           <w:p>
@@ -933,43 +776,7 @@
                 <w:sz w:val="24"/>
                 <w:lang w:val="es-MX"/>
               </w:rPr>
-              <w:t>Agregar sonido al juego, un</w:t>
-            </w:r>
-            <w:r>
-              <w:rPr>
-                <w:rFonts w:ascii="Arial" w:hAnsi="Arial" w:cs="Arial"/>
-                <w:color w:val="365F91" w:themeColor="accent1" w:themeShade="BF"/>
-                <w:sz w:val="24"/>
-                <w:lang w:val="es-MX"/>
-              </w:rPr>
-              <w:t>a</w:t>
-            </w:r>
-            <w:r>
-              <w:rPr>
-                <w:rFonts w:ascii="Arial" w:hAnsi="Arial" w:cs="Arial"/>
-                <w:color w:val="365F91" w:themeColor="accent1" w:themeShade="BF"/>
-                <w:sz w:val="24"/>
-                <w:lang w:val="es-MX"/>
-              </w:rPr>
-              <w:t xml:space="preserve"> música durante el juego y otra música diferente cuando el </w:t>
-            </w:r>
-            <w:r>
-              <w:rPr>
-                <w:rFonts w:ascii="Arial" w:hAnsi="Arial" w:cs="Arial"/>
-                <w:color w:val="365F91" w:themeColor="accent1" w:themeShade="BF"/>
-                <w:sz w:val="24"/>
-                <w:lang w:val="es-MX"/>
-              </w:rPr>
-              <w:t>jugador</w:t>
-            </w:r>
-            <w:r>
-              <w:rPr>
-                <w:rFonts w:ascii="Arial" w:hAnsi="Arial" w:cs="Arial"/>
-                <w:color w:val="365F91" w:themeColor="accent1" w:themeShade="BF"/>
-                <w:sz w:val="24"/>
-                <w:lang w:val="es-MX"/>
-              </w:rPr>
-              <w:t xml:space="preserve"> pierde el juego.</w:t>
+              <w:t>Agregar sonido al juego, una música durante el juego y otra música diferente cuando el jugador pierde el juego.</w:t>
             </w:r>
           </w:p>
           <w:p>
@@ -998,6 +805,33 @@
             </w:r>
           </w:p>
         </w:tc>
+        <w:tc>
+          <w:tcPr>
+            <w:tcW w:w="1003" w:type="dxa"/>
+          </w:tcPr>
+          <w:p>
+            <w:pPr>
+              <w:jc w:val="both"/>
+              <w:rPr>
+                <w:rFonts w:ascii="Arial" w:hAnsi="Arial" w:cs="Arial"/>
+                <w:color w:val="365F91" w:themeColor="accent1" w:themeShade="BF"/>
+                <w:sz w:val="24"/>
+                <w:lang w:val="es-MX"/>
+              </w:rPr>
+            </w:pPr>
+            <w:r>
+              <w:rPr>
+                <w:rFonts w:ascii="Arial" w:hAnsi="Arial" w:cs="Arial"/>
+                <w:color w:val="365F91" w:themeColor="accent1" w:themeShade="BF"/>
+                <w:sz w:val="24"/>
+                <w:lang w:val="es-MX"/>
+              </w:rPr>
+              <w:t>0%S</w:t>
+            </w:r>
+            <w:bookmarkStart w:id="0" w:name="_GoBack"/>
+            <w:bookmarkEnd w:id="0"/>
+          </w:p>
+        </w:tc>
       </w:tr>
     </w:tbl>
     <w:p>
@@ -1042,7 +876,7 @@
       </w:pPr>
     </w:p>
     <w:sectPr>
-      <w:pgSz w:w="12240" w:h="15840"/>
+      <w:pgSz w:w="12240" w:h="15840" w:code="1"/>
       <w:pgMar w:top="1440" w:right="1440" w:bottom="1440" w:left="1440" w:header="720" w:footer="720" w:gutter="0"/>
       <w:cols w:space="720"/>
       <w:docGrid w:linePitch="360"/>
@@ -1289,7 +1123,7 @@
       <w:lvlText w:val=""/>
       <w:lvlJc w:val="left"/>
       <w:pPr>
-        <w:ind w:left="720" w:hanging="360"/>
+        <w:ind w:left="360" w:hanging="360"/>
       </w:pPr>
       <w:rPr>
         <w:rFonts w:ascii="Symbol" w:hAnsi="Symbol" w:hint="default"/>

</xml_diff>